<commit_message>
Updates DiagramaDeClaseDeProyecto.eap y SprintsDevelopment/Branch 02/DocumentosAEntregar/Resumen primera entrega de Sprint 2.docx
</commit_message>
<xml_diff>
--- a/Proyecto final/SprintsDevelopment/Branch 02/DocumentosAEntregar/Resumen primera entrega de Sprint 2.docx
+++ b/Proyecto final/SprintsDevelopment/Branch 02/DocumentosAEntregar/Resumen primera entrega de Sprint 2.docx
@@ -29,7 +29,7 @@
           <w:lang w:eastAsia="es-AR"/>
         </w:rPr>
         <w:pict>
-          <v:group id="_x0000_s1026" style="position:absolute;margin-left:-8.45pt;margin-top:1in;width:611.8pt;height:649.85pt;z-index:251658240;mso-position-horizontal-relative:page;mso-position-vertical-relative:margin" coordorigin=",1440" coordsize="12239,12960">
+          <v:group id="_x0000_s1026" style="position:absolute;margin-left:-8.45pt;margin-top:1in;width:611.8pt;height:649.85pt;z-index:1;mso-position-horizontal-relative:page;mso-position-vertical-relative:margin" coordorigin=",1440" coordsize="12239,12960">
             <v:group id="_x0000_s1027" style="position:absolute;top:9661;width:12239;height:4739;mso-position-horizontal:center;mso-position-horizontal-relative:margin;mso-position-vertical:bottom;mso-position-vertical-relative:margin" coordorigin="-6,3399" coordsize="12197,4253">
               <v:group id="_x0000_s1028" style="position:absolute;left:-6;top:3717;width:12189;height:3550" coordorigin="18,7468" coordsize="12189,3550">
                 <v:shape id="_x0000_s1029" style="position:absolute;left:18;top:7837;width:7132;height:2863" coordsize="7132,2863" path="m,l17,2863,7132,2578r,-2378l,xe" fillcolor="#a7bfde" stroked="f">
@@ -170,7 +170,6 @@
                         <w:color w:val="1F497D"/>
                         <w:sz w:val="72"/>
                         <w:szCs w:val="72"/>
-                        <w:lang w:val="en-US"/>
                       </w:rPr>
                     </w:pPr>
                     <w:r>
@@ -180,20 +179,8 @@
                         <w:color w:val="1F497D"/>
                         <w:sz w:val="72"/>
                         <w:szCs w:val="72"/>
-                        <w:lang w:val="en-US"/>
                       </w:rPr>
-                      <w:t>Proyecto Final               Optical Marketin</w:t>
-                    </w:r>
-                    <w:r>
-                      <w:rPr>
-                        <w:b/>
-                        <w:bCs/>
-                        <w:color w:val="1F497D"/>
-                        <w:sz w:val="72"/>
-                        <w:szCs w:val="72"/>
-                        <w:lang w:val="en-US"/>
-                      </w:rPr>
-                      <w:t>g        SPRINT 2</w:t>
+                      <w:t>Proyecto Final               Optical Marketing        SPRINT 2</w:t>
                     </w:r>
                   </w:p>
                   <w:p>
@@ -322,7 +309,7 @@
     </w:p>
     <w:p>
       <w:pPr>
-        <w:pStyle w:val="Heading1"/>
+        <w:pStyle w:val="Ttulo1"/>
         <w:rPr>
           <w:sz w:val="48"/>
           <w:szCs w:val="48"/>
@@ -709,7 +696,7 @@
     </w:p>
     <w:p>
       <w:pPr>
-        <w:pStyle w:val="Heading1"/>
+        <w:pStyle w:val="Ttulo1"/>
         <w:rPr>
           <w:sz w:val="40"/>
           <w:szCs w:val="40"/>
@@ -2929,7 +2916,7 @@
     </w:p>
     <w:p>
       <w:pPr>
-        <w:pStyle w:val="ListParagraph"/>
+        <w:pStyle w:val="Prrafodelista"/>
         <w:numPr>
           <w:ilvl w:val="0"/>
           <w:numId w:val="1"/>
@@ -2953,7 +2940,7 @@
     </w:p>
     <w:p>
       <w:pPr>
-        <w:pStyle w:val="ListParagraph"/>
+        <w:pStyle w:val="Prrafodelista"/>
         <w:numPr>
           <w:ilvl w:val="0"/>
           <w:numId w:val="1"/>
@@ -3868,7 +3855,7 @@
     </w:p>
     <w:p>
       <w:pPr>
-        <w:pStyle w:val="ListParagraph"/>
+        <w:pStyle w:val="Prrafodelista"/>
         <w:numPr>
           <w:ilvl w:val="0"/>
           <w:numId w:val="1"/>
@@ -3901,7 +3888,7 @@
     </w:p>
     <w:p>
       <w:pPr>
-        <w:pStyle w:val="ListParagraph"/>
+        <w:pStyle w:val="Prrafodelista"/>
         <w:numPr>
           <w:ilvl w:val="1"/>
           <w:numId w:val="1"/>
@@ -3925,7 +3912,7 @@
     </w:p>
     <w:p>
       <w:pPr>
-        <w:pStyle w:val="ListParagraph"/>
+        <w:pStyle w:val="Prrafodelista"/>
         <w:numPr>
           <w:ilvl w:val="2"/>
           <w:numId w:val="1"/>
@@ -3949,7 +3936,7 @@
     </w:p>
     <w:p>
       <w:pPr>
-        <w:pStyle w:val="ListParagraph"/>
+        <w:pStyle w:val="Prrafodelista"/>
         <w:numPr>
           <w:ilvl w:val="2"/>
           <w:numId w:val="1"/>
@@ -3973,7 +3960,7 @@
     </w:p>
     <w:p>
       <w:pPr>
-        <w:pStyle w:val="ListParagraph"/>
+        <w:pStyle w:val="Prrafodelista"/>
         <w:numPr>
           <w:ilvl w:val="2"/>
           <w:numId w:val="1"/>
@@ -3997,7 +3984,7 @@
     </w:p>
     <w:p>
       <w:pPr>
-        <w:pStyle w:val="ListParagraph"/>
+        <w:pStyle w:val="Prrafodelista"/>
         <w:numPr>
           <w:ilvl w:val="2"/>
           <w:numId w:val="1"/>
@@ -4021,7 +4008,7 @@
     </w:p>
     <w:p>
       <w:pPr>
-        <w:pStyle w:val="ListParagraph"/>
+        <w:pStyle w:val="Prrafodelista"/>
         <w:numPr>
           <w:ilvl w:val="2"/>
           <w:numId w:val="1"/>
@@ -4045,7 +4032,7 @@
     </w:p>
     <w:p>
       <w:pPr>
-        <w:pStyle w:val="ListParagraph"/>
+        <w:pStyle w:val="Prrafodelista"/>
         <w:numPr>
           <w:ilvl w:val="2"/>
           <w:numId w:val="1"/>
@@ -4069,7 +4056,7 @@
     </w:p>
     <w:p>
       <w:pPr>
-        <w:pStyle w:val="ListParagraph"/>
+        <w:pStyle w:val="Prrafodelista"/>
         <w:numPr>
           <w:ilvl w:val="1"/>
           <w:numId w:val="1"/>
@@ -4093,7 +4080,7 @@
     </w:p>
     <w:p>
       <w:pPr>
-        <w:pStyle w:val="ListParagraph"/>
+        <w:pStyle w:val="Prrafodelista"/>
         <w:numPr>
           <w:ilvl w:val="1"/>
           <w:numId w:val="1"/>
@@ -4117,7 +4104,7 @@
     </w:p>
     <w:p>
       <w:pPr>
-        <w:pStyle w:val="ListParagraph"/>
+        <w:pStyle w:val="Prrafodelista"/>
         <w:numPr>
           <w:ilvl w:val="2"/>
           <w:numId w:val="1"/>
@@ -4141,7 +4128,7 @@
     </w:p>
     <w:p>
       <w:pPr>
-        <w:pStyle w:val="ListParagraph"/>
+        <w:pStyle w:val="Prrafodelista"/>
         <w:numPr>
           <w:ilvl w:val="2"/>
           <w:numId w:val="1"/>
@@ -4165,7 +4152,7 @@
     </w:p>
     <w:p>
       <w:pPr>
-        <w:pStyle w:val="ListParagraph"/>
+        <w:pStyle w:val="Prrafodelista"/>
         <w:numPr>
           <w:ilvl w:val="2"/>
           <w:numId w:val="1"/>
@@ -4189,7 +4176,7 @@
     </w:p>
     <w:p>
       <w:pPr>
-        <w:pStyle w:val="ListParagraph"/>
+        <w:pStyle w:val="Prrafodelista"/>
         <w:numPr>
           <w:ilvl w:val="2"/>
           <w:numId w:val="1"/>
@@ -4213,7 +4200,7 @@
     </w:p>
     <w:p>
       <w:pPr>
-        <w:pStyle w:val="ListParagraph"/>
+        <w:pStyle w:val="Prrafodelista"/>
         <w:numPr>
           <w:ilvl w:val="2"/>
           <w:numId w:val="1"/>
@@ -4237,7 +4224,7 @@
     </w:p>
     <w:p>
       <w:pPr>
-        <w:pStyle w:val="ListParagraph"/>
+        <w:pStyle w:val="Prrafodelista"/>
         <w:ind w:left="0"/>
         <w:rPr>
           <w:rFonts w:cs="Calibri"/>
@@ -4258,7 +4245,7 @@
     </w:p>
     <w:p>
       <w:pPr>
-        <w:pStyle w:val="ListParagraph"/>
+        <w:pStyle w:val="Prrafodelista"/>
         <w:numPr>
           <w:ilvl w:val="0"/>
           <w:numId w:val="1"/>
@@ -4278,7 +4265,7 @@
     </w:p>
     <w:p>
       <w:pPr>
-        <w:pStyle w:val="ListParagraph"/>
+        <w:pStyle w:val="Prrafodelista"/>
       </w:pPr>
       <w:r>
         <w:rPr>
@@ -4305,7 +4292,7 @@
             <v:path o:extrusionok="f" gradientshapeok="t" o:connecttype="rect"/>
             <o:lock v:ext="edit" aspectratio="t"/>
           </v:shapetype>
-          <v:shape id="Imagen 3" o:spid="_x0000_i1025" type="#_x0000_t75" style="width:438.75pt;height:289.5pt;visibility:visible">
+          <v:shape id="Imagen 3" o:spid="_x0000_i1025" type="#_x0000_t75" style="width:438.45pt;height:289.6pt;visibility:visible">
             <v:imagedata r:id="rId7" o:title=""/>
           </v:shape>
         </w:pict>
@@ -4313,16 +4300,7 @@
     </w:p>
     <w:p>
       <w:pPr>
-        <w:pStyle w:val="ListParagraph"/>
-        <w:ind w:left="0"/>
-      </w:pPr>
-      <w:r>
-        <w:br w:type="page"/>
-      </w:r>
-    </w:p>
-    <w:p>
-      <w:pPr>
-        <w:pStyle w:val="ListParagraph"/>
+        <w:pStyle w:val="Prrafodelista"/>
         <w:numPr>
           <w:ilvl w:val="0"/>
           <w:numId w:val="1"/>
@@ -4333,18 +4311,114 @@
         </w:rPr>
       </w:pPr>
       <w:r>
+        <w:br w:type="page"/>
+      </w:r>
+      <w:r>
         <w:rPr>
           <w:noProof/>
           <w:lang w:eastAsia="es-AR"/>
         </w:rPr>
-        <w:t>Diagrama de clases de diseño del módulo de Captura (Version 0.1)</w:t>
-      </w:r>
-    </w:p>
-    <w:p>
-      <w:pPr>
-        <w:pStyle w:val="ListParagraph"/>
+        <w:lastRenderedPageBreak/>
+        <w:t xml:space="preserve">Diagrama de clases de diseño del módulo Interacción (Paquete </w:t>
+      </w:r>
+      <w:r>
+        <w:rPr>
+          <w:noProof/>
+          <w:lang w:eastAsia="es-AR"/>
+        </w:rPr>
+        <w:t>InteractionAdverdManager</w:t>
+      </w:r>
+      <w:r>
+        <w:rPr>
+          <w:noProof/>
+          <w:lang w:eastAsia="es-AR"/>
+        </w:rPr>
+        <w:t>) (Version 0.1)</w:t>
+      </w:r>
+      <w:r>
+        <w:rPr>
+          <w:noProof/>
+          <w:lang w:eastAsia="es-AR"/>
+        </w:rPr>
+        <w:br/>
+      </w:r>
+      <w:r>
+        <w:rPr>
+          <w:noProof/>
+          <w:lang w:eastAsia="es-AR"/>
+        </w:rPr>
+        <w:br/>
+      </w:r>
+      <w:r>
+        <w:rPr>
+          <w:noProof/>
+          <w:lang w:eastAsia="es-AR"/>
+        </w:rPr>
+        <w:pict>
+          <v:shape id="_x0000_i1029" type="#_x0000_t75" style="width:441.65pt;height:341.2pt">
+            <v:imagedata r:id="rId8" o:title=""/>
+          </v:shape>
+        </w:pict>
+      </w:r>
+    </w:p>
+    <w:p>
+      <w:pPr>
+        <w:pStyle w:val="Prrafodelista"/>
+        <w:ind w:left="0"/>
+      </w:pPr>
+    </w:p>
+    <w:p>
+      <w:pPr>
+        <w:pStyle w:val="Prrafodelista"/>
+        <w:numPr>
+          <w:ilvl w:val="0"/>
+          <w:numId w:val="1"/>
+        </w:numPr>
+        <w:rPr>
+          <w:noProof/>
+          <w:lang w:eastAsia="es-AR"/>
+        </w:rPr>
+      </w:pPr>
+      <w:r>
+        <w:rPr>
+          <w:noProof/>
+          <w:lang w:eastAsia="es-AR"/>
+        </w:rPr>
+        <w:br w:type="page"/>
+      </w:r>
+      <w:r>
+        <w:rPr>
+          <w:noProof/>
+          <w:lang w:eastAsia="es-AR"/>
+        </w:rPr>
+        <w:lastRenderedPageBreak/>
+        <w:t xml:space="preserve">Diagrama de clases de diseño del módulo </w:t>
+      </w:r>
+      <w:r>
+        <w:rPr>
+          <w:noProof/>
+          <w:lang w:eastAsia="es-AR"/>
+        </w:rPr>
+        <w:t xml:space="preserve">Interacción (Paquete ColorStream) </w:t>
+      </w:r>
+      <w:r>
+        <w:rPr>
+          <w:noProof/>
+          <w:lang w:eastAsia="es-AR"/>
+        </w:rPr>
+        <w:t>(Version 0.1)</w:t>
+      </w:r>
+    </w:p>
+    <w:p>
+      <w:pPr>
+        <w:pStyle w:val="Prrafodelista"/>
+      </w:pPr>
+    </w:p>
+    <w:p>
+      <w:pPr>
+        <w:pStyle w:val="Prrafodelista"/>
         <w:sectPr>
-          <w:footerReference w:type="default" r:id="rId8"/>
+          <w:footerReference w:type="default" r:id="rId9"/>
           <w:type w:val="nextColumn"/>
           <w:pgSz w:w="12240" w:h="15840"/>
           <w:pgMar w:top="1418" w:right="1701" w:bottom="1418" w:left="1701" w:header="709" w:footer="709" w:gutter="0"/>
@@ -4354,20 +4428,16 @@
         </w:sectPr>
       </w:pPr>
       <w:r>
-        <w:rPr>
-          <w:noProof/>
-          <w:lang w:eastAsia="es-AR"/>
-        </w:rPr>
         <w:pict>
-          <v:shape id="Imagen 1" o:spid="_x0000_i1026" type="#_x0000_t75" style="width:437.25pt;height:598.5pt;visibility:visible">
-            <v:imagedata r:id="rId9" o:title=""/>
+          <v:shape id="_x0000_i1028" type="#_x0000_t75" style="width:441.65pt;height:300.35pt">
+            <v:imagedata r:id="rId10" o:title=""/>
           </v:shape>
         </w:pict>
       </w:r>
     </w:p>
     <w:p>
       <w:pPr>
-        <w:pStyle w:val="ListParagraph"/>
+        <w:pStyle w:val="Prrafodelista"/>
         <w:numPr>
           <w:ilvl w:val="0"/>
           <w:numId w:val="1"/>
@@ -4382,29 +4452,54 @@
           <w:noProof/>
           <w:lang w:eastAsia="es-AR"/>
         </w:rPr>
-        <w:t>Diagrama de clases de diseño del módulo de Preprosesamiento (Version 0.1)</w:t>
-      </w:r>
-    </w:p>
-    <w:p>
-      <w:pPr>
-        <w:pStyle w:val="ListParagraph"/>
+        <w:lastRenderedPageBreak/>
+        <w:t>Diagrama de clases de diseño del módulo de</w:t>
+      </w:r>
+      <w:r>
+        <w:rPr>
+          <w:noProof/>
+          <w:lang w:eastAsia="es-AR"/>
+        </w:rPr>
+        <w:t xml:space="preserve"> Interacción</w:t>
+      </w:r>
+      <w:r>
+        <w:rPr>
+          <w:noProof/>
+          <w:lang w:eastAsia="es-AR"/>
+        </w:rPr>
+        <w:t xml:space="preserve"> </w:t>
+      </w:r>
+      <w:r>
+        <w:rPr>
+          <w:noProof/>
+          <w:lang w:eastAsia="es-AR"/>
+        </w:rPr>
+        <w:t xml:space="preserve">(Paquete SkeletonStream) </w:t>
+      </w:r>
+      <w:r>
+        <w:rPr>
+          <w:noProof/>
+          <w:lang w:eastAsia="es-AR"/>
+        </w:rPr>
+        <w:t>(Version 0.1)</w:t>
+      </w:r>
+    </w:p>
+    <w:p>
+      <w:pPr>
+        <w:pStyle w:val="Prrafodelista"/>
         <w:ind w:left="360"/>
       </w:pPr>
       <w:r>
-        <w:rPr>
-          <w:noProof/>
-          <w:lang w:eastAsia="es-AR"/>
-        </w:rPr>
         <w:pict>
-          <v:shape id="Imagen 2" o:spid="_x0000_i1027" type="#_x0000_t75" style="width:429.75pt;height:417pt;visibility:visible">
-            <v:imagedata r:id="rId10" o:title=""/>
+          <v:shape id="_x0000_i1027" type="#_x0000_t75" style="width:453.5pt;height:362.7pt">
+            <v:imagedata r:id="rId11" o:title=""/>
           </v:shape>
         </w:pict>
       </w:r>
     </w:p>
     <w:p>
       <w:pPr>
-        <w:pStyle w:val="Heading1"/>
+        <w:pStyle w:val="Ttulo1"/>
         <w:jc w:val="center"/>
         <w:rPr>
           <w:lang w:eastAsia="es-AR"/>
@@ -4415,6 +4510,12 @@
           <w:lang w:eastAsia="es-AR"/>
         </w:rPr>
         <w:br w:type="page"/>
+      </w:r>
+      <w:r>
+        <w:rPr>
+          <w:lang w:eastAsia="es-AR"/>
+        </w:rPr>
+        <w:lastRenderedPageBreak/>
         <w:t>Problemas e Inconvenientes</w:t>
       </w:r>
     </w:p>
@@ -4504,7 +4605,7 @@
           <w:b/>
           <w:sz w:val="28"/>
           <w:szCs w:val="28"/>
-          <w:lang w:val="es-ES" w:eastAsia="es-AR"/>
+          <w:lang w:val="en-US" w:eastAsia="es-AR"/>
         </w:rPr>
       </w:pPr>
       <w:r>
@@ -4512,7 +4613,7 @@
           <w:b/>
           <w:sz w:val="28"/>
           <w:szCs w:val="28"/>
-          <w:lang w:val="es-ES" w:eastAsia="es-AR"/>
+          <w:lang w:val="en-US" w:eastAsia="es-AR"/>
         </w:rPr>
         <w:t>User Stories y Technical tasks de Sprint02</w:t>
       </w:r>
@@ -4520,7 +4621,7 @@
     <w:p>
       <w:pPr>
         <w:rPr>
-          <w:lang w:val="es-ES" w:eastAsia="es-AR"/>
+          <w:lang w:val="en-US" w:eastAsia="es-AR"/>
         </w:rPr>
       </w:pPr>
     </w:p>
@@ -4952,7 +5053,7 @@
     <w:p>
       <w:pPr>
         <w:rPr>
-          <w:lang w:val="en-US" w:eastAsia="es-AR"/>
+          <w:lang w:eastAsia="es-AR"/>
         </w:rPr>
       </w:pPr>
     </w:p>
@@ -4965,7 +5066,7 @@
       </w:pPr>
       <w:r>
         <w:rPr>
-          <w:lang w:val="en-US" w:eastAsia="es-AR"/>
+          <w:lang w:eastAsia="es-AR"/>
         </w:rPr>
         <w:br w:type="page"/>
       </w:r>
@@ -4974,6 +5075,7 @@
           <w:b/>
           <w:lang w:val="en-US" w:eastAsia="es-AR"/>
         </w:rPr>
+        <w:lastRenderedPageBreak/>
         <w:t>Technicals Tasks</w:t>
       </w:r>
     </w:p>
@@ -8049,7 +8151,7 @@
     </w:p>
     <w:p>
       <w:pPr>
-        <w:pStyle w:val="Heading1"/>
+        <w:pStyle w:val="Ttulo1"/>
         <w:jc w:val="center"/>
         <w:rPr>
           <w:lang w:eastAsia="es-AR"/>
@@ -8059,6 +8161,7 @@
         <w:rPr>
           <w:lang w:eastAsia="es-AR"/>
         </w:rPr>
+        <w:lastRenderedPageBreak/>
         <w:t>Burndown Chart Sprint02</w:t>
       </w:r>
     </w:p>
@@ -8071,7 +8174,7 @@
     </w:p>
     <w:p>
       <w:pPr>
-        <w:pStyle w:val="Heading1"/>
+        <w:pStyle w:val="Ttulo1"/>
         <w:jc w:val="center"/>
         <w:rPr>
           <w:lang w:eastAsia="es-AR"/>
@@ -8087,6 +8190,7 @@
         <w:rPr>
           <w:lang w:eastAsia="es-AR"/>
         </w:rPr>
+        <w:lastRenderedPageBreak/>
         <w:t xml:space="preserve">Conclusiones sobre el </w:t>
       </w:r>
       <w:r>
@@ -8364,6 +8468,7 @@
           <w:szCs w:val="28"/>
           <w:lang w:eastAsia="es-AR"/>
         </w:rPr>
+        <w:lastRenderedPageBreak/>
         <w:t>Añexo</w:t>
       </w:r>
       <w:r>
@@ -8432,8 +8537,8 @@
           <w:lang w:eastAsia="es-AR"/>
         </w:rPr>
         <w:pict>
-          <v:shape id="Imagen 1" o:spid="_x0000_s1041" type="#_x0000_t75" style="position:absolute;margin-left:-12.95pt;margin-top:168.2pt;width:441.35pt;height:333.5pt;z-index:251659264;visibility:visible;mso-position-horizontal-relative:margin;mso-position-vertical-relative:margin">
-            <v:imagedata r:id="rId11" o:title=""/>
+          <v:shape id="Imagen 1" o:spid="_x0000_s1041" type="#_x0000_t75" style="position:absolute;margin-left:-12.95pt;margin-top:168.2pt;width:441.35pt;height:333.5pt;z-index:2;visibility:visible;mso-position-horizontal-relative:margin;mso-position-vertical-relative:margin">
+            <v:imagedata r:id="rId12" o:title=""/>
             <w10:wrap type="square" anchorx="margin" anchory="margin"/>
           </v:shape>
         </w:pict>
@@ -8448,9 +8553,10 @@
           <w:noProof/>
           <w:lang w:eastAsia="es-AR"/>
         </w:rPr>
+        <w:lastRenderedPageBreak/>
         <w:pict>
-          <v:shape id="Imagen 7" o:spid="_x0000_i1028" type="#_x0000_t75" style="width:436.5pt;height:252pt;visibility:visible">
-            <v:imagedata r:id="rId12" o:title=""/>
+          <v:shape id="Imagen 7" o:spid="_x0000_i1026" type="#_x0000_t75" style="width:436.85pt;height:252pt;visibility:visible">
+            <v:imagedata r:id="rId13" o:title=""/>
           </v:shape>
         </w:pict>
       </w:r>
@@ -8510,7 +8616,7 @@
 <w:ftr xmlns:ve="http://schemas.openxmlformats.org/markup-compatibility/2006" xmlns:o="urn:schemas-microsoft-com:office:office" xmlns:r="http://schemas.openxmlformats.org/officeDocument/2006/relationships" xmlns:m="http://schemas.openxmlformats.org/officeDocument/2006/math" xmlns:v="urn:schemas-microsoft-com:vml" xmlns:wp="http://schemas.openxmlformats.org/drawingml/2006/wordprocessingDrawing" xmlns:w10="urn:schemas-microsoft-com:office:word" xmlns:w="http://schemas.openxmlformats.org/wordprocessingml/2006/main" xmlns:wne="http://schemas.microsoft.com/office/word/2006/wordml">
   <w:p>
     <w:pPr>
-      <w:pStyle w:val="Footer"/>
+      <w:pStyle w:val="Piedepgina"/>
       <w:jc w:val="right"/>
     </w:pPr>
     <w:fldSimple w:instr=" PAGE   \* MERGEFORMAT ">
@@ -8518,13 +8624,13 @@
         <w:rPr>
           <w:noProof/>
         </w:rPr>
-        <w:t>17</w:t>
+        <w:t>7</w:t>
       </w:r>
     </w:fldSimple>
   </w:p>
   <w:p>
     <w:pPr>
-      <w:pStyle w:val="Footer"/>
+      <w:pStyle w:val="Piedepgina"/>
     </w:pPr>
   </w:p>
 </w:ftr>
@@ -9540,8 +9646,6 @@
     <w:rPrDefault>
       <w:rPr>
         <w:rFonts w:ascii="Calibri" w:eastAsia="Calibri" w:hAnsi="Calibri" w:cs="Times New Roman"/>
-        <w:sz w:val="22"/>
-        <w:szCs w:val="22"/>
         <w:lang w:val="es-AR" w:eastAsia="es-AR" w:bidi="ar-SA"/>
       </w:rPr>
     </w:rPrDefault>
@@ -9694,14 +9798,16 @@
       <w:spacing w:after="200" w:line="276" w:lineRule="auto"/>
     </w:pPr>
     <w:rPr>
+      <w:sz w:val="22"/>
+      <w:szCs w:val="22"/>
       <w:lang w:eastAsia="en-US"/>
     </w:rPr>
   </w:style>
-  <w:style w:type="paragraph" w:styleId="Heading1">
+  <w:style w:type="paragraph" w:styleId="Ttulo1">
     <w:name w:val="heading 1"/>
     <w:basedOn w:val="Normal"/>
     <w:next w:val="Normal"/>
-    <w:link w:val="Heading1Char"/>
+    <w:link w:val="Ttulo1Car"/>
     <w:uiPriority w:val="99"/>
     <w:qFormat/>
     <w:rsid w:val="00F93DC0"/>
@@ -9720,12 +9826,13 @@
       <w:szCs w:val="28"/>
     </w:rPr>
   </w:style>
-  <w:style w:type="character" w:default="1" w:styleId="DefaultParagraphFont">
+  <w:style w:type="character" w:default="1" w:styleId="Fuentedeprrafopredeter">
     <w:name w:val="Default Paragraph Font"/>
-    <w:uiPriority w:val="99"/>
+    <w:uiPriority w:val="1"/>
     <w:semiHidden/>
+    <w:unhideWhenUsed/>
   </w:style>
-  <w:style w:type="table" w:default="1" w:styleId="TableNormal">
+  <w:style w:type="table" w:default="1" w:styleId="Tablanormal">
     <w:name w:val="Normal Table"/>
     <w:uiPriority w:val="99"/>
     <w:semiHidden/>
@@ -9741,16 +9848,16 @@
       </w:tblCellMar>
     </w:tblPr>
   </w:style>
-  <w:style w:type="numbering" w:default="1" w:styleId="NoList">
+  <w:style w:type="numbering" w:default="1" w:styleId="Sinlista">
     <w:name w:val="No List"/>
     <w:uiPriority w:val="99"/>
     <w:semiHidden/>
     <w:unhideWhenUsed/>
   </w:style>
-  <w:style w:type="character" w:customStyle="1" w:styleId="Heading1Char">
-    <w:name w:val="Heading 1 Char"/>
-    <w:basedOn w:val="DefaultParagraphFont"/>
-    <w:link w:val="Heading1"/>
+  <w:style w:type="character" w:customStyle="1" w:styleId="Ttulo1Car">
+    <w:name w:val="Título 1 Car"/>
+    <w:basedOn w:val="Fuentedeprrafopredeter"/>
+    <w:link w:val="Ttulo1"/>
     <w:uiPriority w:val="99"/>
     <w:locked/>
     <w:rsid w:val="00F93DC0"/>
@@ -9765,16 +9872,16 @@
   </w:style>
   <w:style w:type="character" w:customStyle="1" w:styleId="apple-converted-space">
     <w:name w:val="apple-converted-space"/>
-    <w:basedOn w:val="DefaultParagraphFont"/>
+    <w:basedOn w:val="Fuentedeprrafopredeter"/>
     <w:uiPriority w:val="99"/>
     <w:rsid w:val="007F03E3"/>
     <w:rPr>
       <w:rFonts w:cs="Times New Roman"/>
     </w:rPr>
   </w:style>
-  <w:style w:type="character" w:styleId="Hyperlink">
+  <w:style w:type="character" w:styleId="Hipervnculo">
     <w:name w:val="Hyperlink"/>
-    <w:basedOn w:val="DefaultParagraphFont"/>
+    <w:basedOn w:val="Fuentedeprrafopredeter"/>
     <w:uiPriority w:val="99"/>
     <w:semiHidden/>
     <w:rsid w:val="007F03E3"/>
@@ -9799,7 +9906,7 @@
       <w:lang w:eastAsia="es-AR"/>
     </w:rPr>
   </w:style>
-  <w:style w:type="paragraph" w:styleId="ListParagraph">
+  <w:style w:type="paragraph" w:styleId="Prrafodelista">
     <w:name w:val="List Paragraph"/>
     <w:basedOn w:val="Normal"/>
     <w:uiPriority w:val="99"/>
@@ -9810,10 +9917,10 @@
       <w:contextualSpacing/>
     </w:pPr>
   </w:style>
-  <w:style w:type="paragraph" w:styleId="BalloonText">
+  <w:style w:type="paragraph" w:styleId="Textodeglobo">
     <w:name w:val="Balloon Text"/>
     <w:basedOn w:val="Normal"/>
-    <w:link w:val="BalloonTextChar"/>
+    <w:link w:val="TextodegloboCar"/>
     <w:uiPriority w:val="99"/>
     <w:semiHidden/>
     <w:rsid w:val="00B22D37"/>
@@ -9826,10 +9933,10 @@
       <w:szCs w:val="16"/>
     </w:rPr>
   </w:style>
-  <w:style w:type="character" w:customStyle="1" w:styleId="BalloonTextChar">
-    <w:name w:val="Balloon Text Char"/>
-    <w:basedOn w:val="DefaultParagraphFont"/>
-    <w:link w:val="BalloonText"/>
+  <w:style w:type="character" w:customStyle="1" w:styleId="TextodegloboCar">
+    <w:name w:val="Texto de globo Car"/>
+    <w:basedOn w:val="Fuentedeprrafopredeter"/>
+    <w:link w:val="Textodeglobo"/>
     <w:uiPriority w:val="99"/>
     <w:semiHidden/>
     <w:locked/>
@@ -9840,35 +9947,37 @@
       <w:szCs w:val="16"/>
     </w:rPr>
   </w:style>
-  <w:style w:type="paragraph" w:styleId="NoSpacing">
+  <w:style w:type="paragraph" w:styleId="Sinespaciado">
     <w:name w:val="No Spacing"/>
-    <w:link w:val="NoSpacingChar"/>
+    <w:link w:val="SinespaciadoCar"/>
     <w:uiPriority w:val="99"/>
     <w:qFormat/>
     <w:rsid w:val="00B22D37"/>
     <w:rPr>
       <w:rFonts w:eastAsia="Times New Roman"/>
+      <w:sz w:val="22"/>
+      <w:szCs w:val="22"/>
       <w:lang w:val="es-ES" w:eastAsia="en-US"/>
     </w:rPr>
   </w:style>
-  <w:style w:type="character" w:customStyle="1" w:styleId="NoSpacingChar">
-    <w:name w:val="No Spacing Char"/>
-    <w:basedOn w:val="DefaultParagraphFont"/>
-    <w:link w:val="NoSpacing"/>
+  <w:style w:type="character" w:customStyle="1" w:styleId="SinespaciadoCar">
+    <w:name w:val="Sin espaciado Car"/>
+    <w:basedOn w:val="Fuentedeprrafopredeter"/>
+    <w:link w:val="Sinespaciado"/>
     <w:uiPriority w:val="99"/>
     <w:locked/>
     <w:rsid w:val="00B22D37"/>
     <w:rPr>
-      <w:rFonts w:eastAsia="Times New Roman" w:cs="Times New Roman"/>
+      <w:rFonts w:eastAsia="Times New Roman"/>
       <w:sz w:val="22"/>
       <w:szCs w:val="22"/>
       <w:lang w:val="es-ES" w:eastAsia="en-US" w:bidi="ar-SA"/>
     </w:rPr>
   </w:style>
-  <w:style w:type="paragraph" w:styleId="Header">
+  <w:style w:type="paragraph" w:styleId="Encabezado">
     <w:name w:val="header"/>
     <w:basedOn w:val="Normal"/>
-    <w:link w:val="HeaderChar"/>
+    <w:link w:val="EncabezadoCar"/>
     <w:uiPriority w:val="99"/>
     <w:semiHidden/>
     <w:rsid w:val="00F93DC0"/>
@@ -9880,10 +9989,10 @@
       <w:spacing w:after="0" w:line="240" w:lineRule="auto"/>
     </w:pPr>
   </w:style>
-  <w:style w:type="character" w:customStyle="1" w:styleId="HeaderChar">
-    <w:name w:val="Header Char"/>
-    <w:basedOn w:val="DefaultParagraphFont"/>
-    <w:link w:val="Header"/>
+  <w:style w:type="character" w:customStyle="1" w:styleId="EncabezadoCar">
+    <w:name w:val="Encabezado Car"/>
+    <w:basedOn w:val="Fuentedeprrafopredeter"/>
+    <w:link w:val="Encabezado"/>
     <w:uiPriority w:val="99"/>
     <w:semiHidden/>
     <w:locked/>
@@ -9892,10 +10001,10 @@
       <w:rFonts w:cs="Times New Roman"/>
     </w:rPr>
   </w:style>
-  <w:style w:type="paragraph" w:styleId="Footer">
+  <w:style w:type="paragraph" w:styleId="Piedepgina">
     <w:name w:val="footer"/>
     <w:basedOn w:val="Normal"/>
-    <w:link w:val="FooterChar"/>
+    <w:link w:val="PiedepginaCar"/>
     <w:uiPriority w:val="99"/>
     <w:rsid w:val="00F93DC0"/>
     <w:pPr>
@@ -9906,10 +10015,10 @@
       <w:spacing w:after="0" w:line="240" w:lineRule="auto"/>
     </w:pPr>
   </w:style>
-  <w:style w:type="character" w:customStyle="1" w:styleId="FooterChar">
-    <w:name w:val="Footer Char"/>
-    <w:basedOn w:val="DefaultParagraphFont"/>
-    <w:link w:val="Footer"/>
+  <w:style w:type="character" w:customStyle="1" w:styleId="PiedepginaCar">
+    <w:name w:val="Pie de página Car"/>
+    <w:basedOn w:val="Fuentedeprrafopredeter"/>
+    <w:link w:val="Piedepgina"/>
     <w:uiPriority w:val="99"/>
     <w:locked/>
     <w:rsid w:val="00F93DC0"/>

</xml_diff>